<commit_message>
Validacion de formulario de comentarios
</commit_message>
<xml_diff>
--- a/Documentacion/PendientesWeb.docx
+++ b/Documentacion/PendientesWeb.docx
@@ -66,7 +66,45 @@
         <w:rPr>
           <w:lang w:val="es-419"/>
         </w:rPr>
-        <w:t>Estilo pagina siguiente</w:t>
+        <w:t xml:space="preserve">Estilo </w:t>
+      </w:r>
+      <w:proofErr w:type="spellStart"/>
+      <w:r>
+        <w:rPr>
+          <w:lang w:val="es-419"/>
+        </w:rPr>
+        <w:t>pagina</w:t>
+      </w:r>
+      <w:proofErr w:type="spellEnd"/>
+      <w:r>
+        <w:rPr>
+          <w:lang w:val="es-419"/>
+        </w:rPr>
+        <w:t xml:space="preserve"> siguiente</w:t>
+      </w:r>
+    </w:p>
+    <w:p>
+      <w:pPr>
+        <w:pStyle w:val="Prrafodelista"/>
+        <w:numPr>
+          <w:ilvl w:val="0"/>
+          <w:numId w:val="1"/>
+        </w:numPr>
+        <w:rPr>
+          <w:lang w:val="es-419"/>
+        </w:rPr>
+      </w:pPr>
+      <w:r>
+        <w:rPr>
+          <w:lang w:val="es-419"/>
+        </w:rPr>
+        <w:t>Clase error</w:t>
+      </w:r>
+      <w:r>
+        <w:rPr>
+          <w:lang w:val="es-419"/>
+        </w:rPr>
+        <w:t xml:space="preserve"> para  forma </w:t>
       </w:r>
       <w:bookmarkStart w:id="0" w:name="_GoBack"/>
       <w:bookmarkEnd w:id="0"/>

</xml_diff>